<commit_message>
question paper stuff updated
</commit_message>
<xml_diff>
--- a/UT2-qp/UT2-qp.docx
+++ b/UT2-qp/UT2-qp.docx
@@ -14,6 +14,8 @@
           <w:szCs w:val="24"/>
         </w:rPr>
       </w:pPr>
+      <w:bookmarkStart w:id="0" w:name="_GoBack"/>
+      <w:bookmarkEnd w:id="0"/>
       <w:r>
         <w:rPr>
           <w:rFonts w:ascii="Fira Sans" w:hAnsi="Fira Sans"/>
@@ -858,14 +860,7 @@
           <w:rFonts w:ascii="Fira Sans" w:hAnsi="Fira Sans"/>
           <w:szCs w:val="24"/>
         </w:rPr>
-        <w:t xml:space="preserve">Draw a GO for the </w:t>
-      </w:r>
-      <w:r>
-        <w:rPr>
-          <w:rFonts w:ascii="Fira Sans" w:hAnsi="Fira Sans"/>
-          <w:szCs w:val="24"/>
-        </w:rPr>
-        <w:t>following</w:t>
+        <w:t>Draw a GO for the following</w:t>
       </w:r>
     </w:p>
     <w:p>
@@ -1040,8 +1035,6 @@
         </w:rPr>
         <w:t xml:space="preserve"> stores data in several tables and links them to get a common piece of information.</w:t>
       </w:r>
-      <w:bookmarkStart w:id="0" w:name="_GoBack"/>
-      <w:bookmarkEnd w:id="0"/>
     </w:p>
     <w:p>
       <w:pPr>

</xml_diff>